<commit_message>
Revision as suggested by reviewer. GVP
</commit_message>
<xml_diff>
--- a/Template_Files/01_SafetyPlan_LaneAssistance_Template.docx
+++ b/Template_Files/01_SafetyPlan_LaneAssistance_Template.docx
@@ -370,14 +370,7 @@
           <w:b/>
           <w:color w:val="B7B7B7"/>
         </w:rPr>
-        <w:t>For example, if this were your first draft or first s</w:t>
-      </w:r>
-      <w:r>
-        <w:rPr>
-          <w:b/>
-          <w:color w:val="B7B7B7"/>
-        </w:rPr>
-        <w:t>ubmission, you might say version 1.0. If this is a second submission attempt, then you'd add a second line with a new date and version 2.0]</w:t>
+        <w:t>For example, if this were your first draft or first submission, you might say version 1.0. If this is a second submission attempt, then you'd add a second line with a new date and version 2.0]</w:t>
       </w:r>
     </w:p>
     <w:p>
@@ -910,14 +903,7 @@
           <w:b/>
           <w:color w:val="B7B7B7"/>
         </w:rPr>
-        <w:t>[Instructions: We have provided a table of contents. If the table of contents is not showing up correctly in your word processor of choice, please update it. The table of contents should show each section of the document and page numbers or links. Most wor</w:t>
-      </w:r>
-      <w:r>
-        <w:rPr>
-          <w:b/>
-          <w:color w:val="B7B7B7"/>
-        </w:rPr>
-        <w:t xml:space="preserve">d processors can do this for you. In </w:t>
+        <w:t xml:space="preserve">[Instructions: We have provided a table of contents. If the table of contents is not showing up correctly in your word processor of choice, please update it. The table of contents should show each section of the document and page numbers or links. Most word processors can do this for you. In </w:t>
       </w:r>
       <w:hyperlink r:id="rId10">
         <w:r>
@@ -1346,29 +1332,18 @@
     </w:p>
     <w:p>
       <w:r>
-        <w:t xml:space="preserve">The goal of the safety plan is to methodically </w:t>
-      </w:r>
-      <w:r>
-        <w:t xml:space="preserve">plan and </w:t>
-      </w:r>
-      <w:r>
-        <w:t>document the steps needed to implement and</w:t>
-      </w:r>
-      <w:r>
-        <w:t xml:space="preserve"> manage the safety of the Lane Assistance System</w:t>
-      </w:r>
-      <w:r>
-        <w:t>.</w:t>
-      </w:r>
-    </w:p>
-    <w:p/>
+        <w:t>The purpose of the safety plan is to provide an overall framework for the Lane Assistance item and to assign roles and responsibilities for the functional safety of this item.</w:t>
+      </w:r>
+      <w:bookmarkStart w:id="11" w:name="_GoBack"/>
+      <w:bookmarkEnd w:id="11"/>
+    </w:p>
     <w:p>
       <w:pPr>
         <w:pStyle w:val="Heading2"/>
         <w:contextualSpacing w:val="0"/>
       </w:pPr>
-      <w:bookmarkStart w:id="11" w:name="_sh22j99mm02k" w:colFirst="0" w:colLast="0"/>
-      <w:bookmarkEnd w:id="11"/>
+      <w:bookmarkStart w:id="12" w:name="_sh22j99mm02k" w:colFirst="0" w:colLast="0"/>
+      <w:bookmarkEnd w:id="12"/>
       <w:r>
         <w:t>Scope of the Project</w:t>
       </w:r>
@@ -1435,10 +1410,7 @@
         <w:ind w:firstLine="720"/>
       </w:pPr>
       <w:r>
-        <w:t>Product Development at the Hardwa</w:t>
-      </w:r>
-      <w:r>
-        <w:t>re Level</w:t>
+        <w:t>Product Development at the Hardware Level</w:t>
       </w:r>
     </w:p>
     <w:p>
@@ -1455,8 +1427,8 @@
         <w:pStyle w:val="Heading2"/>
         <w:contextualSpacing w:val="0"/>
       </w:pPr>
-      <w:bookmarkStart w:id="12" w:name="_fzzlhwsfq6ys" w:colFirst="0" w:colLast="0"/>
-      <w:bookmarkEnd w:id="12"/>
+      <w:bookmarkStart w:id="13" w:name="_fzzlhwsfq6ys" w:colFirst="0" w:colLast="0"/>
+      <w:bookmarkEnd w:id="13"/>
       <w:r>
         <w:t>Deliverables of the Project</w:t>
       </w:r>
@@ -1504,10 +1476,7 @@
     <w:p>
       <w:r>
         <w:tab/>
-        <w:t xml:space="preserve">Technical </w:t>
-      </w:r>
-      <w:r>
-        <w:t>Safety Concept</w:t>
+        <w:t>Technical Safety Concept</w:t>
       </w:r>
     </w:p>
     <w:p>
@@ -1523,26 +1492,26 @@
         <w:pStyle w:val="Heading1"/>
         <w:contextualSpacing w:val="0"/>
       </w:pPr>
-      <w:bookmarkStart w:id="13" w:name="_t6m96u2v69wo" w:colFirst="0" w:colLast="0"/>
-      <w:bookmarkEnd w:id="13"/>
-      <w:r>
+      <w:bookmarkStart w:id="14" w:name="_t6m96u2v69wo" w:colFirst="0" w:colLast="0"/>
+      <w:bookmarkEnd w:id="14"/>
+      <w:r>
+        <w:t>Item Definition</w:t>
+      </w:r>
+    </w:p>
+    <w:p/>
+    <w:p>
+      <w:pPr>
+        <w:rPr>
+          <w:b/>
+          <w:color w:val="B7B7B7"/>
+        </w:rPr>
+      </w:pPr>
+      <w:r>
+        <w:rPr>
+          <w:b/>
+          <w:color w:val="B7B7B7"/>
+        </w:rPr>
         <w:lastRenderedPageBreak/>
-        <w:t>Item Definition</w:t>
-      </w:r>
-    </w:p>
-    <w:p/>
-    <w:p>
-      <w:pPr>
-        <w:rPr>
-          <w:b/>
-          <w:color w:val="B7B7B7"/>
-        </w:rPr>
-      </w:pPr>
-      <w:r>
-        <w:rPr>
-          <w:b/>
-          <w:color w:val="B7B7B7"/>
-        </w:rPr>
         <w:t xml:space="preserve">[Instructions: </w:t>
       </w:r>
     </w:p>
@@ -1625,13 +1594,7 @@
     </w:p>
     <w:p>
       <w:r>
-        <w:t xml:space="preserve">The Lane Assistance item when activated </w:t>
-      </w:r>
-      <w:r>
-        <w:t>alerts the driver when the vehicle accidentally departs from the driving lane.</w:t>
-      </w:r>
-      <w:r>
-        <w:t xml:space="preserve"> It also helps steer the vehicle to the center of the driving lane.</w:t>
+        <w:t>The Lane Assistance item when activated alerts the driver when the vehicle accidentally departs from the driving lane. It also helps steer the vehicle to the center of the driving lane.</w:t>
       </w:r>
     </w:p>
     <w:p>
@@ -1917,14 +1880,7 @@
           <w:b/>
           <w:color w:val="B7B7B7"/>
         </w:rPr>
-        <w:t>Option</w:t>
-      </w:r>
-      <w:r>
-        <w:rPr>
-          <w:b/>
-          <w:color w:val="B7B7B7"/>
-        </w:rPr>
-        <w:t>ally, include information about these points as well. These were not included in the lectures, but you might be able to find this information online:</w:t>
+        <w:t>Optionally, include information about these points as well. These were not included in the lectures, but you might be able to find this information online:</w:t>
       </w:r>
     </w:p>
     <w:p>
@@ -1945,14 +1901,7 @@
           <w:b/>
           <w:color w:val="B7B7B7"/>
         </w:rPr>
-        <w:t>Operational and Environmental Constraints. This could especially be limited to camera performance; lane li</w:t>
-      </w:r>
-      <w:r>
-        <w:rPr>
-          <w:b/>
-          <w:color w:val="B7B7B7"/>
-        </w:rPr>
-        <w:t xml:space="preserve">nes are difficult to detect in snow, fog, </w:t>
+        <w:t xml:space="preserve">Operational and Environmental Constraints. This could especially be limited to camera performance; lane lines are difficult to detect in snow, fog, </w:t>
       </w:r>
       <w:proofErr w:type="spellStart"/>
       <w:r>
@@ -2062,8 +2011,8 @@
         <w:pStyle w:val="Heading1"/>
         <w:contextualSpacing w:val="0"/>
       </w:pPr>
-      <w:bookmarkStart w:id="14" w:name="_km1cu1hyl182" w:colFirst="0" w:colLast="0"/>
-      <w:bookmarkEnd w:id="14"/>
+      <w:bookmarkStart w:id="15" w:name="_km1cu1hyl182" w:colFirst="0" w:colLast="0"/>
+      <w:bookmarkEnd w:id="15"/>
       <w:r>
         <w:t>Goals and Measures</w:t>
       </w:r>
@@ -2073,8 +2022,8 @@
         <w:pStyle w:val="Heading2"/>
         <w:contextualSpacing w:val="0"/>
       </w:pPr>
-      <w:bookmarkStart w:id="15" w:name="_ww7fqc274i9y" w:colFirst="0" w:colLast="0"/>
-      <w:bookmarkEnd w:id="15"/>
+      <w:bookmarkStart w:id="16" w:name="_ww7fqc274i9y" w:colFirst="0" w:colLast="0"/>
+      <w:bookmarkEnd w:id="16"/>
       <w:r>
         <w:t>Goals</w:t>
       </w:r>
@@ -2123,8 +2072,8 @@
         <w:pStyle w:val="Heading2"/>
         <w:contextualSpacing w:val="0"/>
       </w:pPr>
-      <w:bookmarkStart w:id="16" w:name="_v2rbrzjrkt9b" w:colFirst="0" w:colLast="0"/>
-      <w:bookmarkEnd w:id="16"/>
+      <w:bookmarkStart w:id="17" w:name="_v2rbrzjrkt9b" w:colFirst="0" w:colLast="0"/>
+      <w:bookmarkEnd w:id="17"/>
       <w:r>
         <w:t>Measures</w:t>
       </w:r>
@@ -2332,10 +2281,7 @@
               <w:widowControl w:val="0"/>
             </w:pPr>
             <w:r>
-              <w:t>Re</w:t>
-            </w:r>
-            <w:r>
-              <w:t>sponsibility</w:t>
+              <w:t>Responsibility</w:t>
             </w:r>
           </w:p>
         </w:tc>
@@ -2935,8 +2881,8 @@
         <w:pStyle w:val="Heading1"/>
         <w:contextualSpacing w:val="0"/>
       </w:pPr>
-      <w:bookmarkStart w:id="17" w:name="_b23s6orj91gm" w:colFirst="0" w:colLast="0"/>
-      <w:bookmarkEnd w:id="17"/>
+      <w:bookmarkStart w:id="18" w:name="_b23s6orj91gm" w:colFirst="0" w:colLast="0"/>
+      <w:bookmarkEnd w:id="18"/>
       <w:r>
         <w:t>Safety Culture</w:t>
       </w:r>
@@ -2968,14 +2914,7 @@
           <w:b/>
           <w:color w:val="B7B7B7"/>
         </w:rPr>
-        <w:t>Describe t</w:t>
-      </w:r>
-      <w:r>
-        <w:rPr>
-          <w:b/>
-          <w:color w:val="B7B7B7"/>
-        </w:rPr>
-        <w:t xml:space="preserve">he characteristics of your company's safety culture. How do these characteristics help maintain your safety </w:t>
+        <w:t xml:space="preserve">Describe the characteristics of your company's safety culture. How do these characteristics help maintain your safety </w:t>
       </w:r>
       <w:proofErr w:type="gramStart"/>
       <w:r>
@@ -3327,8 +3266,8 @@
         <w:pStyle w:val="Heading1"/>
         <w:contextualSpacing w:val="0"/>
       </w:pPr>
-      <w:bookmarkStart w:id="18" w:name="_pqn9poe0nvtc" w:colFirst="0" w:colLast="0"/>
-      <w:bookmarkEnd w:id="18"/>
+      <w:bookmarkStart w:id="19" w:name="_pqn9poe0nvtc" w:colFirst="0" w:colLast="0"/>
+      <w:bookmarkEnd w:id="19"/>
       <w:r>
         <w:t>Safety Lifecycle Tailoring</w:t>
       </w:r>
@@ -3527,8 +3466,8 @@
         <w:pStyle w:val="Heading1"/>
         <w:contextualSpacing w:val="0"/>
       </w:pPr>
-      <w:bookmarkStart w:id="19" w:name="_xlicd1ijavb7" w:colFirst="0" w:colLast="0"/>
-      <w:bookmarkEnd w:id="19"/>
+      <w:bookmarkStart w:id="20" w:name="_xlicd1ijavb7" w:colFirst="0" w:colLast="0"/>
+      <w:bookmarkEnd w:id="20"/>
       <w:r>
         <w:t>Roles</w:t>
       </w:r>
@@ -3880,10 +3819,7 @@
               <w:contextualSpacing w:val="0"/>
             </w:pPr>
             <w:r>
-              <w:t>OE</w:t>
-            </w:r>
-            <w:r>
-              <w:t>M or external</w:t>
+              <w:t>OEM or external</w:t>
             </w:r>
           </w:p>
         </w:tc>
@@ -3895,8 +3831,8 @@
         <w:pStyle w:val="Heading1"/>
         <w:contextualSpacing w:val="0"/>
       </w:pPr>
-      <w:bookmarkStart w:id="20" w:name="_swj0emygbhrm" w:colFirst="0" w:colLast="0"/>
-      <w:bookmarkEnd w:id="20"/>
+      <w:bookmarkStart w:id="21" w:name="_swj0emygbhrm" w:colFirst="0" w:colLast="0"/>
+      <w:bookmarkEnd w:id="21"/>
       <w:r>
         <w:t>Development Interface Agreement</w:t>
       </w:r>
@@ -3989,14 +3925,7 @@
           <w:color w:val="B7B7B7"/>
         </w:rPr>
         <w:lastRenderedPageBreak/>
-        <w:t xml:space="preserve">What is the </w:t>
-      </w:r>
-      <w:r>
-        <w:rPr>
-          <w:b/>
-          <w:color w:val="B7B7B7"/>
-        </w:rPr>
-        <w:t>purpose of a development interface agreement?</w:t>
+        <w:t>What is the purpose of a development interface agreement?</w:t>
       </w:r>
     </w:p>
     <w:p>
@@ -4082,21 +4011,7 @@
           <w:b/>
           <w:color w:val="B7B7B7"/>
         </w:rPr>
-        <w:t>W</w:t>
-      </w:r>
-      <w:r>
-        <w:rPr>
-          <w:b/>
-          <w:color w:val="B7B7B7"/>
-        </w:rPr>
-        <w:t>hat will be the responsibilities of your company versus the responsibilities of the OEM? Hint: In this project, the OEM is supplying a functioning lane assistance system. Your company needs to analyze and m</w:t>
-      </w:r>
-      <w:r>
-        <w:rPr>
-          <w:b/>
-          <w:color w:val="B7B7B7"/>
-        </w:rPr>
-        <w:t>odify the various sub-systems from a functional safety viewpoint.</w:t>
+        <w:t>What will be the responsibilities of your company versus the responsibilities of the OEM? Hint: In this project, the OEM is supplying a functioning lane assistance system. Your company needs to analyze and modify the various sub-systems from a functional safety viewpoint.</w:t>
       </w:r>
     </w:p>
     <w:p>
@@ -4268,8 +4183,8 @@
         <w:pStyle w:val="Heading1"/>
         <w:contextualSpacing w:val="0"/>
       </w:pPr>
-      <w:bookmarkStart w:id="21" w:name="_lllavvxrxrdy" w:colFirst="0" w:colLast="0"/>
-      <w:bookmarkEnd w:id="21"/>
+      <w:bookmarkStart w:id="22" w:name="_lllavvxrxrdy" w:colFirst="0" w:colLast="0"/>
+      <w:bookmarkEnd w:id="22"/>
       <w:r>
         <w:t>Confirmation Measures</w:t>
       </w:r>
@@ -4373,14 +4288,7 @@
           <w:b/>
           <w:color w:val="B7B7B7"/>
         </w:rPr>
-        <w:t>What is a functional safet</w:t>
-      </w:r>
-      <w:r>
-        <w:rPr>
-          <w:b/>
-          <w:color w:val="B7B7B7"/>
-        </w:rPr>
-        <w:t>y audit?</w:t>
+        <w:t>What is a functional safety audit?</w:t>
       </w:r>
     </w:p>
     <w:p>
@@ -4494,8 +4402,6 @@
         </w:rPr>
         <w:t>Confirm t</w:t>
       </w:r>
-      <w:bookmarkStart w:id="22" w:name="_GoBack"/>
-      <w:bookmarkEnd w:id="22"/>
       <w:r>
         <w:rPr>
           <w:color w:val="4F4F4F"/>
@@ -4630,10 +4536,7 @@
     <w:p/>
     <w:p>
       <w:r>
-        <w:t>There might also be a "Supporting Process Management" section that would cover "Part 8: Supporting Processes" of the ISO 26262 functional safety standard. This would include descriptions of how the company handles requirements management, change management</w:t>
-      </w:r>
-      <w:r>
-        <w:t>, configuration management, documentation management, and software tool usage and confidence.</w:t>
+        <w:t>There might also be a "Supporting Process Management" section that would cover "Part 8: Supporting Processes" of the ISO 26262 functional safety standard. This would include descriptions of how the company handles requirements management, change management, configuration management, documentation management, and software tool usage and confidence.</w:t>
       </w:r>
     </w:p>
     <w:p/>
@@ -6660,6 +6563,34 @@
     <w:basedOn w:val="DefaultParagraphFont"/>
     <w:rsid w:val="00535555"/>
   </w:style>
+  <w:style w:type="paragraph" w:styleId="BalloonText">
+    <w:name w:val="Balloon Text"/>
+    <w:basedOn w:val="Normal"/>
+    <w:link w:val="BalloonTextChar"/>
+    <w:uiPriority w:val="99"/>
+    <w:semiHidden/>
+    <w:unhideWhenUsed/>
+    <w:rsid w:val="006F09DA"/>
+    <w:rPr>
+      <w:sz w:val="18"/>
+      <w:szCs w:val="18"/>
+    </w:rPr>
+  </w:style>
+  <w:style w:type="character" w:customStyle="1" w:styleId="BalloonTextChar">
+    <w:name w:val="Balloon Text Char"/>
+    <w:basedOn w:val="DefaultParagraphFont"/>
+    <w:link w:val="BalloonText"/>
+    <w:uiPriority w:val="99"/>
+    <w:semiHidden/>
+    <w:rsid w:val="006F09DA"/>
+    <w:rPr>
+      <w:rFonts w:ascii="Times New Roman" w:eastAsia="Times New Roman" w:hAnsi="Times New Roman" w:cs="Times New Roman"/>
+      <w:color w:val="auto"/>
+      <w:sz w:val="18"/>
+      <w:szCs w:val="18"/>
+      <w:lang w:val="en-US"/>
+    </w:rPr>
+  </w:style>
 </w:styles>
 </file>
 

</xml_diff>